<commit_message>
fixing intro and results
</commit_message>
<xml_diff>
--- a/Mappeeksamen/Eksamen_IDR4000.docx
+++ b/Mappeeksamen/Eksamen_IDR4000.docx
@@ -8590,13 +8590,19 @@
         <w:t>omes</w:t>
       </w:r>
       <w:r>
-        <w:t xml:space="preserve"> more trained, with slower rates of morphological change compared with untrained individuals </w:t>
+        <w:t xml:space="preserve"> more trained, with slower rates of morphological change compared with untrained individuals. </w:t>
+      </w:r>
+      <w:r>
+        <w:t>Additionall</w:t>
+      </w:r>
+      <w:r>
+        <w:t xml:space="preserve">y, the amount of muscle a person can gain varies between individuals </w:t>
       </w:r>
       <w:r>
         <w:fldChar w:fldCharType="begin"/>
       </w:r>
       <w:r>
-        <w:instrText xml:space="preserve"> ADDIN ZOTERO_ITEM CSL_CITATION {"citationID":"NBSpcTzc","properties":{"formattedCitation":"(Fonseca et al., 2023)","plainCitation":"(Fonseca et al., 2023)","noteIndex":0},"citationItems":[{"id":218,"uris":["http://zotero.org/users/15409637/items/E3FE8NVK"],"itemData":{"id":218,"type":"article-journal","abstract":"Trained individuals may require variations in training stimuli and advanced resistance training paradigms (ADV) to increase skeletal muscle hypertrophy. However, no meta-analysis has examined how ADV versus traditional (TRAD) approaches may differentially affect hypertrophic outcomes in trained populations. The aim of this review was to determine whether the skeletal muscle hypertrophy responses induced by TRAD differed from ADV in resistance-trained individuals. Furthermore, we sought to examine potential effects of dietary factors, participants’ training status, and training loads. We searched for peer-reviewed, randomized controlled trials (published in English) conducted in healthy resistance-trained adults performing a period of TRAD and ADV with pre-to-post measurement(s) of muscle hypertrophy in PubMed, Web of Science, SPORTDiscus, and MEDLINE databases up to October 2022. A formal meta-analysis was conducted in Revman5, and risk of bias was assessed by ROB2. Ten studies met the inclusion criteria. Results indicated no difference between ADV and TRAD for muscle thickness (SMD</w:instrText>
+        <w:instrText xml:space="preserve"> ADDIN ZOTERO_ITEM CSL_CITATION {"citationID":"UjjIyRok","properties":{"formattedCitation":"(Fonseca et al., 2023; Schoenfeld, 2010)","plainCitation":"(Fonseca et al., 2023; Schoenfeld, 2010)","noteIndex":0},"citationItems":[{"id":218,"uris":["http://zotero.org/users/15409637/items/E3FE8NVK"],"itemData":{"id":218,"type":"article-journal","abstract":"Trained individuals may require variations in training stimuli and advanced resistance training paradigms (ADV) to increase skeletal muscle hypertrophy. However, no meta-analysis has examined how ADV versus traditional (TRAD) approaches may differentially affect hypertrophic outcomes in trained populations. The aim of this review was to determine whether the skeletal muscle hypertrophy responses induced by TRAD differed from ADV in resistance-trained individuals. Furthermore, we sought to examine potential effects of dietary factors, participants’ training status, and training loads. We searched for peer-reviewed, randomized controlled trials (published in English) conducted in healthy resistance-trained adults performing a period of TRAD and ADV with pre-to-post measurement(s) of muscle hypertrophy in PubMed, Web of Science, SPORTDiscus, and MEDLINE databases up to October 2022. A formal meta-analysis was conducted in Revman5, and risk of bias was assessed by ROB2. Ten studies met the inclusion criteria. Results indicated no difference between ADV and TRAD for muscle thickness (SMD</w:instrText>
       </w:r>
       <w:r>
         <w:rPr>
@@ -8794,7 +8800,7 @@
         <w:instrText> </w:instrText>
       </w:r>
       <w:r>
-        <w:instrText xml:space="preserve">0.95). No heterogeneity or inconsistencies were observed; however, unclear risk of bias was present in most of the studies. Short-term ADV does not induce superior skeletal muscle hypertrophy responses when compared with TRAD in trained individuals. This review was not previously registered.","container-title":"Translational Sports Medicine","DOI":"10.1155/2023/9507977","ISSN":"2573-8488","journalAbbreviation":"Translational Sports Medicine","language":"en","license":"https://creativecommons.org/licenses/by/4.0/","page":"1-15","source":"DOI.org (Crossref)","title":"Comparison of Traditional and Advanced Resistance Training Paradigms on Muscle Hypertrophy in Trained Individuals: A Systematic Review and Meta-Analysis","title-short":"Comparison of Traditional and Advanced Resistance Training Paradigms on Muscle Hypertrophy in Trained Individuals","volume":"2023","author":[{"family":"Fonseca","given":"Pedro A. B."},{"family":"Ide","given":"Bernardo N."},{"family":"Oranchuk","given":"Dustin J."},{"family":"Marocolo","given":"Moacir"},{"family":"Simim","given":"Mário A. M."},{"family":"Roberts","given":"Michael D."},{"family":"Mota","given":"Gustavo R."}],"editor":[{"family":"Mackey-Sennels","given":"Abigail"}],"issued":{"date-parts":[["2023",7,18]]},"citation-key":"fonsecaComparisonTraditionalAdvanced2023"}}],"schema":"https://github.com/citation-style-language/schema/raw/master/csl-citation.json"} </w:instrText>
+        <w:instrText xml:space="preserve">0.95). No heterogeneity or inconsistencies were observed; however, unclear risk of bias was present in most of the studies. Short-term ADV does not induce superior skeletal muscle hypertrophy responses when compared with TRAD in trained individuals. This review was not previously registered.","container-title":"Translational Sports Medicine","DOI":"10.1155/2023/9507977","ISSN":"2573-8488","journalAbbreviation":"Translational Sports Medicine","language":"en","license":"https://creativecommons.org/licenses/by/4.0/","page":"1-15","source":"DOI.org (Crossref)","title":"Comparison of Traditional and Advanced Resistance Training Paradigms on Muscle Hypertrophy in Trained Individuals: A Systematic Review and Meta-Analysis","title-short":"Comparison of Traditional and Advanced Resistance Training Paradigms on Muscle Hypertrophy in Trained Individuals","volume":"2023","author":[{"family":"Fonseca","given":"Pedro A. B."},{"family":"Ide","given":"Bernardo N."},{"family":"Oranchuk","given":"Dustin J."},{"family":"Marocolo","given":"Moacir"},{"family":"Simim","given":"Mário A. M."},{"family":"Roberts","given":"Michael D."},{"family":"Mota","given":"Gustavo R."}],"editor":[{"family":"Mackey-Sennels","given":"Abigail"}],"issued":{"date-parts":[["2023",7,18]]},"citation-key":"fonsecaComparisonTraditionalAdvanced2023"}},{"id":185,"uris":["http://zotero.org/users/15409637/items/D3MUIQWX"],"itemData":{"id":185,"type":"article-journal","container-title":"Journal of Strength and Conditioning Research","DOI":"10.1519/JSC.0b013e3181e840f3","ISSN":"1064-8011","issue":"10","language":"en","page":"2857-2872","source":"DOI.org (Crossref)","title":"The Mechanisms of Muscle Hypertrophy and Their Application to Resistance Training","volume":"24","author":[{"family":"Schoenfeld","given":"Brad J"}],"issued":{"date-parts":[["2010",10]]},"citation-key":"schoenfeldMechanismsMuscleHypertrophy2010"}}],"schema":"https://github.com/citation-style-language/schema/raw/master/csl-citation.json"} </w:instrText>
       </w:r>
       <w:r>
         <w:fldChar w:fldCharType="separate"/>
@@ -8803,7 +8809,7 @@
         <w:rPr>
           <w:rFonts w:ascii="Aptos" w:hAnsi="Aptos"/>
         </w:rPr>
-        <w:t>(Fonseca et al., 2023)</w:t>
+        <w:t>(Fonseca et al., 2023; Schoenfeld, 2010)</w:t>
       </w:r>
       <w:r>
         <w:fldChar w:fldCharType="end"/>
@@ -8811,6 +8817,9 @@
       <w:r>
         <w:t xml:space="preserve">. </w:t>
       </w:r>
+      <w:r>
+        <w:t xml:space="preserve">However, it is unclear whether an individual with a greater than average hypertrophic response continues the trend of responsiveness as training status improves.  </w:t>
+      </w:r>
     </w:p>
     <w:p>
       <w:pPr>
@@ -8829,7 +8838,13 @@
         <w:t xml:space="preserve"> </w:t>
       </w:r>
       <w:r>
-        <w:t xml:space="preserve">the effects of baseline muscle size on training adaptations. 14 young men with </w:t>
+        <w:t>the effects of baseline muscle size on training adaptations</w:t>
+      </w:r>
+      <w:r>
+        <w:t xml:space="preserve"> in resistance trained individuals</w:t>
+      </w:r>
+      <w:r>
+        <w:t xml:space="preserve">. 14 young men with </w:t>
       </w:r>
       <w:r>
         <w:t xml:space="preserve">an average </w:t>

</xml_diff>

<commit_message>
results and starting discussion
</commit_message>
<xml_diff>
--- a/Mappeeksamen/Eksamen_IDR4000.docx
+++ b/Mappeeksamen/Eksamen_IDR4000.docx
@@ -8107,35 +8107,31 @@
         <w:rPr>
           <w:color w:val="FF0000"/>
         </w:rPr>
-        <w:t xml:space="preserve">Research question: Is higher baseline </w:t>
-      </w:r>
-      <w:proofErr w:type="spellStart"/>
+        <w:t>Research question: Is higher baseline muscle</w:t>
+      </w:r>
       <w:r>
         <w:rPr>
           <w:color w:val="FF0000"/>
         </w:rPr>
-        <w:t>musclemass</w:t>
-      </w:r>
-      <w:proofErr w:type="spellEnd"/>
+        <w:t xml:space="preserve"> </w:t>
+      </w:r>
       <w:r>
         <w:rPr>
           <w:color w:val="FF0000"/>
         </w:rPr>
-        <w:t xml:space="preserve"> associated with a greater hypertrophic response to resistance </w:t>
-      </w:r>
-      <w:proofErr w:type="spellStart"/>
+        <w:t>mass associated with a greater hypertrophic response to resistance tra</w:t>
+      </w:r>
       <w:r>
         <w:rPr>
           <w:color w:val="FF0000"/>
         </w:rPr>
-        <w:t>traning</w:t>
-      </w:r>
-      <w:proofErr w:type="spellEnd"/>
+        <w:t>i</w:t>
+      </w:r>
       <w:r>
         <w:rPr>
           <w:color w:val="FF0000"/>
         </w:rPr>
-        <w:t xml:space="preserve">? </w:t>
+        <w:t xml:space="preserve">ning? </w:t>
       </w:r>
     </w:p>
     <w:p>
@@ -8897,7 +8893,13 @@
         <w:t>In contrast to</w:t>
       </w:r>
       <w:r>
-        <w:t xml:space="preserve"> Mangine et al. (2018), this study will maintain baseline muscle mass as a continuous variable,</w:t>
+        <w:t xml:space="preserve"> Mangine et al. (2018), this </w:t>
+      </w:r>
+      <w:r>
+        <w:t>assignment</w:t>
+      </w:r>
+      <w:r>
+        <w:t xml:space="preserve"> will maintain baseline muscle mass as a continuous variable,</w:t>
       </w:r>
       <w:r>
         <w:t xml:space="preserve"> conserving statistical power.</w:t>
@@ -9259,7 +9261,13 @@
         <w:t>Results</w:t>
       </w:r>
     </w:p>
-    <w:p/>
+    <w:p>
+      <w:pPr>
+        <w:rPr>
+          <w:lang w:val="en-US"/>
+        </w:rPr>
+      </w:pPr>
+    </w:p>
     <w:p>
       <w:pPr>
         <w:pStyle w:val="Heading3"/>
@@ -9271,7 +9279,59 @@
         <w:t>Discussion</w:t>
       </w:r>
     </w:p>
-    <w:p/>
+    <w:p>
+      <w:pPr>
+        <w:pStyle w:val="Body"/>
+      </w:pPr>
+      <w:r>
+        <w:t xml:space="preserve">It is unclear whether </w:t>
+      </w:r>
+      <w:r>
+        <w:t>an individual with a greater than average hypertrophic response continues the trend of responsiveness as training status improves.</w:t>
+      </w:r>
+      <w:r>
+        <w:t xml:space="preserve"> The purpose of this assignment is to further investigate the association between hypertrophy and baseline MT and lean mass in resistance trained young men.</w:t>
+      </w:r>
+    </w:p>
+    <w:p>
+      <w:pPr>
+        <w:pStyle w:val="Body"/>
+      </w:pPr>
+      <w:r>
+        <w:t xml:space="preserve">Unlike Mangine et al. (2018), who saw no significant difference in muscle growth between the LGR and SMR group after 8 weeks of RT, this assignment saw a significant negative association in baseline MT and change in MT of both BB and VL after a 6-week RT intervention. One of the reasons behind this difference could be sample size, as Mangine et al had a total of 14 participants split into two equal groups (7 each), against 31 participants in this assignment. A smaller sample size increases the risk of type II errors, meaning that their study has a greater risk of falsely supporting their null hypothesis </w:t>
+      </w:r>
+      <w:r>
+        <w:fldChar w:fldCharType="begin"/>
+      </w:r>
+      <w:r>
+        <w:instrText xml:space="preserve"> ADDIN ZOTERO_ITEM CSL_CITATION {"citationID":"oSHMQ17n","properties":{"formattedCitation":"(Serdar et al., 2021)","plainCitation":"(Serdar et al., 2021)","noteIndex":0},"citationItems":[{"id":219,"uris":["http://zotero.org/users/15409637/items/3N6SV5R3"],"itemData":{"id":219,"type":"article-journal","abstract":"Calculating the sample size in scientific studies is one of the critical issues as regards the scientific contribution of the study. The sample size critically affects the hypothesis and the study design, and there is no straightforward way of calculating the effective sample size for reaching an accurate conclusion. Use of a statistically incorrect sample size may lead to inadequate results in both clinical and laboratory studies as well as resulting in time loss, cost, and ethical problems. This review holds two main aims. The first aim is to explain the importance of sample size and its relationship to effect size (ES) and statistical significance. The second aim is to assist researchers planning to perform sample size estimations by suggesting and elucidating available alternative software, guidelines and references that will serve different scientific purposes.","container-title":"Biochemia medica","DOI":"10.11613/BM.2021.010502","ISSN":"18467482, 13300962","issue":"1","journalAbbreviation":"Biochem. med. (Online)","page":"27-53","source":"DOI.org (Crossref)","title":"Sample size, power and effect size revisited: simplified and practical approaches in pre-clinical, clinical and laboratory studies","title-short":"Sample size, power and effect size revisited","volume":"31","author":[{"family":"Serdar","given":"Ceyhan Ceran"},{"family":"Cihan","given":"Murat"},{"family":"Yücel","given":"Doğan"},{"family":"Serdar","given":"Muhittin A"}],"issued":{"date-parts":[["2021",2,15]]},"citation-key":"serdarSampleSizePower2021"}}],"schema":"https://github.com/citation-style-language/schema/raw/master/csl-citation.json"} </w:instrText>
+      </w:r>
+      <w:r>
+        <w:fldChar w:fldCharType="separate"/>
+      </w:r>
+      <w:r>
+        <w:rPr>
+          <w:rFonts w:ascii="Aptos" w:hAnsi="Aptos"/>
+        </w:rPr>
+        <w:t>(Serdar et al., 2021)</w:t>
+      </w:r>
+      <w:r>
+        <w:fldChar w:fldCharType="end"/>
+      </w:r>
+      <w:r>
+        <w:t xml:space="preserve">. </w:t>
+      </w:r>
+    </w:p>
+    <w:p>
+      <w:pPr>
+        <w:pStyle w:val="Body"/>
+      </w:pPr>
+    </w:p>
+    <w:p>
+      <w:pPr>
+        <w:pStyle w:val="Body"/>
+      </w:pPr>
+    </w:p>
     <w:p>
       <w:pPr>
         <w:pStyle w:val="Heading3"/>
@@ -9338,7 +9398,6 @@
       </w:pPr>
       <w:bookmarkStart w:id="16" w:name="_Toc217316351"/>
       <w:r>
-        <w:lastRenderedPageBreak/>
         <w:t>Refer</w:t>
       </w:r>
       <w:r>
@@ -9576,6 +9635,7 @@
           <w:rFonts w:ascii="Times New Roman" w:hAnsi="Times New Roman" w:cs="Times New Roman"/>
           <w:kern w:val="0"/>
         </w:rPr>
+        <w:lastRenderedPageBreak/>
         <w:t xml:space="preserve">Fonseca, P. A. B., Ide, B. N., </w:t>
       </w:r>
       <w:proofErr w:type="spellStart"/>
@@ -9784,15 +9844,7 @@
           <w:rFonts w:ascii="Times New Roman" w:hAnsi="Times New Roman" w:cs="Times New Roman"/>
           <w:kern w:val="0"/>
         </w:rPr>
-        <w:t xml:space="preserve">Haun, C. T., Vann, C. G., Roberts, B. M., Vigotsky, A. D., Schoenfeld, B. J., &amp; Roberts, M. D. (2019). A Critical Evaluation of the Biological Construct Skeletal Muscle Hypertrophy: Size Matters but So </w:t>
-      </w:r>
-      <w:r>
-        <w:rPr>
-          <w:rFonts w:ascii="Times New Roman" w:hAnsi="Times New Roman" w:cs="Times New Roman"/>
-          <w:kern w:val="0"/>
-        </w:rPr>
-        <w:lastRenderedPageBreak/>
-        <w:t xml:space="preserve">Does the Measurement. </w:t>
+        <w:t xml:space="preserve">Haun, C. T., Vann, C. G., Roberts, B. M., Vigotsky, A. D., Schoenfeld, B. J., &amp; Roberts, M. D. (2019). A Critical Evaluation of the Biological Construct Skeletal Muscle Hypertrophy: Size Matters but So Does the Measurement. </w:t>
       </w:r>
       <w:r>
         <w:rPr>
@@ -10089,7 +10141,15 @@
           <w:rFonts w:ascii="Times New Roman" w:hAnsi="Times New Roman" w:cs="Times New Roman"/>
           <w:kern w:val="0"/>
         </w:rPr>
-        <w:t xml:space="preserve">, E. S. (2023). Greater Gastrocnemius Muscle Hypertrophy After Partial Range of Motion Training Performed at Long Muscle Lengths. </w:t>
+        <w:t xml:space="preserve">, E. S. (2023). Greater Gastrocnemius Muscle Hypertrophy After Partial Range of Motion Training Performed at Long </w:t>
+      </w:r>
+      <w:r>
+        <w:rPr>
+          <w:rFonts w:ascii="Times New Roman" w:hAnsi="Times New Roman" w:cs="Times New Roman"/>
+          <w:kern w:val="0"/>
+        </w:rPr>
+        <w:lastRenderedPageBreak/>
+        <w:t xml:space="preserve">Muscle Lengths. </w:t>
       </w:r>
       <w:r>
         <w:rPr>
@@ -10306,15 +10366,7 @@
           <w:rFonts w:ascii="Times New Roman" w:hAnsi="Times New Roman" w:cs="Times New Roman"/>
           <w:kern w:val="0"/>
         </w:rPr>
-        <w:t>, C. R., Min, L. L., De Souza, E. O., Laurentino, G. C., &amp; Libardi, C. A. (2014). Vastus Lateralis Muscle Cross-</w:t>
-      </w:r>
-      <w:r>
-        <w:rPr>
-          <w:rFonts w:ascii="Times New Roman" w:hAnsi="Times New Roman" w:cs="Times New Roman"/>
-          <w:kern w:val="0"/>
-        </w:rPr>
-        <w:lastRenderedPageBreak/>
-        <w:t xml:space="preserve">sectional Area Ultrasonography Validity for Image Fitting in Humans. </w:t>
+        <w:t xml:space="preserve">, C. R., Min, L. L., De Souza, E. O., Laurentino, G. C., &amp; Libardi, C. A. (2014). Vastus Lateralis Muscle Cross-sectional Area Ultrasonography Validity for Image Fitting in Humans. </w:t>
       </w:r>
       <w:r>
         <w:rPr>
@@ -10661,6 +10713,7 @@
           <w:iCs/>
           <w:kern w:val="0"/>
         </w:rPr>
+        <w:lastRenderedPageBreak/>
         <w:t xml:space="preserve">National </w:t>
       </w:r>
       <w:proofErr w:type="spellStart"/>
@@ -10843,7 +10896,6 @@
           <w:rFonts w:ascii="Times New Roman" w:hAnsi="Times New Roman" w:cs="Times New Roman"/>
           <w:kern w:val="0"/>
         </w:rPr>
-        <w:lastRenderedPageBreak/>
         <w:t xml:space="preserve">Schober, P., &amp; Vetter, T. R. (2018). Repeated Measures Designs and Analysis of Longitudinal Data: If at First You Do Not Succeed—Try, Try Again. </w:t>
       </w:r>
       <w:proofErr w:type="spellStart"/>
@@ -11056,6 +11108,7 @@
           <w:iCs/>
           <w:kern w:val="0"/>
         </w:rPr>
+        <w:lastRenderedPageBreak/>
         <w:t>Journal of Strength and Conditioning Research</w:t>
       </w:r>
       <w:r>
@@ -11191,8 +11244,9 @@
           <w:rFonts w:ascii="Times New Roman" w:hAnsi="Times New Roman" w:cs="Times New Roman"/>
           <w:kern w:val="0"/>
         </w:rPr>
-        <w:t xml:space="preserve">Suchomel, T. J., Nimphius, S., &amp; Stone, M. H. (2016a). The Importance of Muscular Strength in Athletic Performance. </w:t>
-      </w:r>
+        <w:t xml:space="preserve">Serdar, C. C., Cihan, M., Yücel, D., &amp; Serdar, M. A. (2021). Sample size, power and effect size revisited: Simplified and practical approaches in pre-clinical, clinical and laboratory studies. </w:t>
+      </w:r>
+      <w:proofErr w:type="spellStart"/>
       <w:r>
         <w:rPr>
           <w:rFonts w:ascii="Times New Roman" w:hAnsi="Times New Roman" w:cs="Times New Roman"/>
@@ -11200,15 +11254,9 @@
           <w:iCs/>
           <w:kern w:val="0"/>
         </w:rPr>
-        <w:t>Sports Medicine</w:t>
-      </w:r>
-      <w:r>
-        <w:rPr>
-          <w:rFonts w:ascii="Times New Roman" w:hAnsi="Times New Roman" w:cs="Times New Roman"/>
-          <w:kern w:val="0"/>
-        </w:rPr>
-        <w:t xml:space="preserve">, </w:t>
-      </w:r>
+        <w:t>Biochemia</w:t>
+      </w:r>
+      <w:proofErr w:type="spellEnd"/>
       <w:r>
         <w:rPr>
           <w:rFonts w:ascii="Times New Roman" w:hAnsi="Times New Roman" w:cs="Times New Roman"/>
@@ -11216,30 +11264,14 @@
           <w:iCs/>
           <w:kern w:val="0"/>
         </w:rPr>
-        <w:t>46</w:t>
-      </w:r>
-      <w:r>
-        <w:rPr>
-          <w:rFonts w:ascii="Times New Roman" w:hAnsi="Times New Roman" w:cs="Times New Roman"/>
-          <w:kern w:val="0"/>
-        </w:rPr>
-        <w:t>(10), 1419–1449. https://doi.org/10.1007/s40279-016-0486-0</w:t>
-      </w:r>
-    </w:p>
-    <w:p>
-      <w:pPr>
-        <w:pStyle w:val="Bibliography"/>
-        <w:rPr>
-          <w:rFonts w:ascii="Times New Roman" w:hAnsi="Times New Roman" w:cs="Times New Roman"/>
-          <w:kern w:val="0"/>
-        </w:rPr>
-      </w:pPr>
-      <w:r>
-        <w:rPr>
-          <w:rFonts w:ascii="Times New Roman" w:hAnsi="Times New Roman" w:cs="Times New Roman"/>
-          <w:kern w:val="0"/>
-        </w:rPr>
-        <w:t xml:space="preserve">Suchomel, T. J., Nimphius, S., &amp; Stone, M. H. (2016b). The Importance of Muscular Strength in Athletic Performance. </w:t>
+        <w:t xml:space="preserve"> Medica</w:t>
+      </w:r>
+      <w:r>
+        <w:rPr>
+          <w:rFonts w:ascii="Times New Roman" w:hAnsi="Times New Roman" w:cs="Times New Roman"/>
+          <w:kern w:val="0"/>
+        </w:rPr>
+        <w:t xml:space="preserve">, </w:t>
       </w:r>
       <w:r>
         <w:rPr>
@@ -11248,14 +11280,30 @@
           <w:iCs/>
           <w:kern w:val="0"/>
         </w:rPr>
-        <w:t>Sports Medicine</w:t>
-      </w:r>
-      <w:r>
-        <w:rPr>
-          <w:rFonts w:ascii="Times New Roman" w:hAnsi="Times New Roman" w:cs="Times New Roman"/>
-          <w:kern w:val="0"/>
-        </w:rPr>
-        <w:t xml:space="preserve">, </w:t>
+        <w:t>31</w:t>
+      </w:r>
+      <w:r>
+        <w:rPr>
+          <w:rFonts w:ascii="Times New Roman" w:hAnsi="Times New Roman" w:cs="Times New Roman"/>
+          <w:kern w:val="0"/>
+        </w:rPr>
+        <w:t>(1), 27–53. https://doi.org/10.11613/BM.2021.010502</w:t>
+      </w:r>
+    </w:p>
+    <w:p>
+      <w:pPr>
+        <w:pStyle w:val="Bibliography"/>
+        <w:rPr>
+          <w:rFonts w:ascii="Times New Roman" w:hAnsi="Times New Roman" w:cs="Times New Roman"/>
+          <w:kern w:val="0"/>
+        </w:rPr>
+      </w:pPr>
+      <w:r>
+        <w:rPr>
+          <w:rFonts w:ascii="Times New Roman" w:hAnsi="Times New Roman" w:cs="Times New Roman"/>
+          <w:kern w:val="0"/>
+        </w:rPr>
+        <w:t xml:space="preserve">Suchomel, T. J., Nimphius, S., &amp; Stone, M. H. (2016a). The Importance of Muscular Strength in Athletic Performance. </w:t>
       </w:r>
       <w:r>
         <w:rPr>
@@ -11264,6 +11312,22 @@
           <w:iCs/>
           <w:kern w:val="0"/>
         </w:rPr>
+        <w:t>Sports Medicine</w:t>
+      </w:r>
+      <w:r>
+        <w:rPr>
+          <w:rFonts w:ascii="Times New Roman" w:hAnsi="Times New Roman" w:cs="Times New Roman"/>
+          <w:kern w:val="0"/>
+        </w:rPr>
+        <w:t xml:space="preserve">, </w:t>
+      </w:r>
+      <w:r>
+        <w:rPr>
+          <w:rFonts w:ascii="Times New Roman" w:hAnsi="Times New Roman" w:cs="Times New Roman"/>
+          <w:i/>
+          <w:iCs/>
+          <w:kern w:val="0"/>
+        </w:rPr>
         <w:t>46</w:t>
       </w:r>
       <w:r>
@@ -11282,13 +11346,60 @@
           <w:kern w:val="0"/>
         </w:rPr>
       </w:pPr>
+      <w:r>
+        <w:rPr>
+          <w:rFonts w:ascii="Times New Roman" w:hAnsi="Times New Roman" w:cs="Times New Roman"/>
+          <w:kern w:val="0"/>
+        </w:rPr>
+        <w:t xml:space="preserve">Suchomel, T. J., Nimphius, S., &amp; Stone, M. H. (2016b). The Importance of Muscular Strength in Athletic Performance. </w:t>
+      </w:r>
+      <w:r>
+        <w:rPr>
+          <w:rFonts w:ascii="Times New Roman" w:hAnsi="Times New Roman" w:cs="Times New Roman"/>
+          <w:i/>
+          <w:iCs/>
+          <w:kern w:val="0"/>
+        </w:rPr>
+        <w:t>Sports Medicine</w:t>
+      </w:r>
+      <w:r>
+        <w:rPr>
+          <w:rFonts w:ascii="Times New Roman" w:hAnsi="Times New Roman" w:cs="Times New Roman"/>
+          <w:kern w:val="0"/>
+        </w:rPr>
+        <w:t xml:space="preserve">, </w:t>
+      </w:r>
+      <w:r>
+        <w:rPr>
+          <w:rFonts w:ascii="Times New Roman" w:hAnsi="Times New Roman" w:cs="Times New Roman"/>
+          <w:i/>
+          <w:iCs/>
+          <w:kern w:val="0"/>
+        </w:rPr>
+        <w:t>46</w:t>
+      </w:r>
+      <w:r>
+        <w:rPr>
+          <w:rFonts w:ascii="Times New Roman" w:hAnsi="Times New Roman" w:cs="Times New Roman"/>
+          <w:kern w:val="0"/>
+        </w:rPr>
+        <w:t>(10), 1419–1449. https://doi.org/10.1007/s40279-016-0486-0</w:t>
+      </w:r>
+    </w:p>
+    <w:p>
+      <w:pPr>
+        <w:pStyle w:val="Bibliography"/>
+        <w:rPr>
+          <w:rFonts w:ascii="Times New Roman" w:hAnsi="Times New Roman" w:cs="Times New Roman"/>
+          <w:kern w:val="0"/>
+        </w:rPr>
+      </w:pPr>
       <w:proofErr w:type="spellStart"/>
       <w:r>
         <w:rPr>
           <w:rFonts w:ascii="Times New Roman" w:hAnsi="Times New Roman" w:cs="Times New Roman"/>
           <w:kern w:val="0"/>
         </w:rPr>
-        <w:lastRenderedPageBreak/>
         <w:t>Thiese</w:t>
       </w:r>
       <w:proofErr w:type="spellEnd"/>

</xml_diff>